<commit_message>
Updated readme file and removed commented code
</commit_message>
<xml_diff>
--- a/Readme.docx
+++ b/Readme.docx
@@ -69,7 +69,7 @@
           <w:r>
             <w:fldChar w:fldCharType="separate"/>
           </w:r>
-          <w:hyperlink w:anchor="_Toc29039154" w:history="1">
+          <w:hyperlink w:anchor="_Toc29041018" w:history="1">
             <w:r>
               <w:rPr>
                 <w:rStyle w:val="Hyperlink"/>
@@ -97,7 +97,7 @@
                 <w:noProof/>
                 <w:webHidden/>
               </w:rPr>
-              <w:instrText xml:space="preserve"> PAGEREF _Toc29039154 \h </w:instrText>
+              <w:instrText xml:space="preserve"> PAGEREF _Toc29041018 \h </w:instrText>
             </w:r>
             <w:r>
               <w:rPr>
@@ -140,7 +140,7 @@
               <w:lang w:eastAsia="en-IN"/>
             </w:rPr>
           </w:pPr>
-          <w:hyperlink w:anchor="_Toc29039155" w:history="1">
+          <w:hyperlink w:anchor="_Toc29041019" w:history="1">
             <w:r>
               <w:rPr>
                 <w:rStyle w:val="Hyperlink"/>
@@ -168,7 +168,7 @@
                 <w:noProof/>
                 <w:webHidden/>
               </w:rPr>
-              <w:instrText xml:space="preserve"> PAGEREF _Toc29039155 \h </w:instrText>
+              <w:instrText xml:space="preserve"> PAGEREF _Toc29041019 \h </w:instrText>
             </w:r>
             <w:r>
               <w:rPr>
@@ -211,7 +211,7 @@
               <w:lang w:eastAsia="en-IN"/>
             </w:rPr>
           </w:pPr>
-          <w:hyperlink w:anchor="_Toc29039156" w:history="1">
+          <w:hyperlink w:anchor="_Toc29041020" w:history="1">
             <w:r>
               <w:rPr>
                 <w:rStyle w:val="Hyperlink"/>
@@ -238,7 +238,7 @@
                 <w:noProof/>
                 <w:webHidden/>
               </w:rPr>
-              <w:instrText xml:space="preserve"> PAGEREF _Toc29039156 \h </w:instrText>
+              <w:instrText xml:space="preserve"> PAGEREF _Toc29041020 \h </w:instrText>
             </w:r>
             <w:r>
               <w:rPr>
@@ -281,7 +281,7 @@
               <w:lang w:eastAsia="en-IN"/>
             </w:rPr>
           </w:pPr>
-          <w:hyperlink w:anchor="_Toc29039157" w:history="1">
+          <w:hyperlink w:anchor="_Toc29041021" w:history="1">
             <w:r>
               <w:rPr>
                 <w:rStyle w:val="Hyperlink"/>
@@ -310,7 +310,7 @@
                 <w:noProof/>
                 <w:webHidden/>
               </w:rPr>
-              <w:instrText xml:space="preserve"> PAGEREF _Toc29039157 \h </w:instrText>
+              <w:instrText xml:space="preserve"> PAGEREF _Toc29041021 \h </w:instrText>
             </w:r>
             <w:r>
               <w:rPr>
@@ -353,7 +353,7 @@
               <w:lang w:eastAsia="en-IN"/>
             </w:rPr>
           </w:pPr>
-          <w:hyperlink w:anchor="_Toc29039158" w:history="1">
+          <w:hyperlink w:anchor="_Toc29041022" w:history="1">
             <w:r>
               <w:rPr>
                 <w:rStyle w:val="Hyperlink"/>
@@ -382,7 +382,7 @@
                 <w:noProof/>
                 <w:webHidden/>
               </w:rPr>
-              <w:instrText xml:space="preserve"> PAGEREF _Toc29039158 \h </w:instrText>
+              <w:instrText xml:space="preserve"> PAGEREF _Toc29041022 \h </w:instrText>
             </w:r>
             <w:r>
               <w:rPr>
@@ -425,7 +425,7 @@
               <w:lang w:eastAsia="en-IN"/>
             </w:rPr>
           </w:pPr>
-          <w:hyperlink w:anchor="_Toc29039159" w:history="1">
+          <w:hyperlink w:anchor="_Toc29041023" w:history="1">
             <w:r>
               <w:rPr>
                 <w:rStyle w:val="Hyperlink"/>
@@ -454,7 +454,7 @@
                 <w:noProof/>
                 <w:webHidden/>
               </w:rPr>
-              <w:instrText xml:space="preserve"> PAGEREF _Toc29039159 \h </w:instrText>
+              <w:instrText xml:space="preserve"> PAGEREF _Toc29041023 \h </w:instrText>
             </w:r>
             <w:r>
               <w:rPr>
@@ -497,7 +497,7 @@
               <w:lang w:eastAsia="en-IN"/>
             </w:rPr>
           </w:pPr>
-          <w:hyperlink w:anchor="_Toc29039160" w:history="1">
+          <w:hyperlink w:anchor="_Toc29041024" w:history="1">
             <w:r>
               <w:rPr>
                 <w:rStyle w:val="Hyperlink"/>
@@ -526,7 +526,7 @@
                 <w:noProof/>
                 <w:webHidden/>
               </w:rPr>
-              <w:instrText xml:space="preserve"> PAGEREF _Toc29039160 \h </w:instrText>
+              <w:instrText xml:space="preserve"> PAGEREF _Toc29041024 \h </w:instrText>
             </w:r>
             <w:r>
               <w:rPr>
@@ -569,7 +569,7 @@
               <w:lang w:eastAsia="en-IN"/>
             </w:rPr>
           </w:pPr>
-          <w:hyperlink w:anchor="_Toc29039161" w:history="1">
+          <w:hyperlink w:anchor="_Toc29041025" w:history="1">
             <w:r>
               <w:rPr>
                 <w:rStyle w:val="Hyperlink"/>
@@ -598,7 +598,7 @@
                 <w:noProof/>
                 <w:webHidden/>
               </w:rPr>
-              <w:instrText xml:space="preserve"> PAGEREF _Toc29039161 \h </w:instrText>
+              <w:instrText xml:space="preserve"> PAGEREF _Toc29041025 \h </w:instrText>
             </w:r>
             <w:r>
               <w:rPr>
@@ -641,7 +641,7 @@
               <w:lang w:eastAsia="en-IN"/>
             </w:rPr>
           </w:pPr>
-          <w:hyperlink w:anchor="_Toc29039162" w:history="1">
+          <w:hyperlink w:anchor="_Toc29041026" w:history="1">
             <w:r>
               <w:rPr>
                 <w:rStyle w:val="Hyperlink"/>
@@ -670,7 +670,7 @@
                 <w:noProof/>
                 <w:webHidden/>
               </w:rPr>
-              <w:instrText xml:space="preserve"> PAGEREF _Toc29039162 \h </w:instrText>
+              <w:instrText xml:space="preserve"> PAGEREF _Toc29041026 \h </w:instrText>
             </w:r>
             <w:r>
               <w:rPr>
@@ -713,7 +713,7 @@
               <w:lang w:eastAsia="en-IN"/>
             </w:rPr>
           </w:pPr>
-          <w:hyperlink w:anchor="_Toc29039163" w:history="1">
+          <w:hyperlink w:anchor="_Toc29041027" w:history="1">
             <w:r>
               <w:rPr>
                 <w:rStyle w:val="Hyperlink"/>
@@ -742,7 +742,7 @@
                 <w:noProof/>
                 <w:webHidden/>
               </w:rPr>
-              <w:instrText xml:space="preserve"> PAGEREF _Toc29039163 \h </w:instrText>
+              <w:instrText xml:space="preserve"> PAGEREF _Toc29041027 \h </w:instrText>
             </w:r>
             <w:r>
               <w:rPr>
@@ -785,7 +785,7 @@
               <w:lang w:eastAsia="en-IN"/>
             </w:rPr>
           </w:pPr>
-          <w:hyperlink w:anchor="_Toc29039164" w:history="1">
+          <w:hyperlink w:anchor="_Toc29041028" w:history="1">
             <w:r>
               <w:rPr>
                 <w:rStyle w:val="Hyperlink"/>
@@ -814,7 +814,7 @@
                 <w:noProof/>
                 <w:webHidden/>
               </w:rPr>
-              <w:instrText xml:space="preserve"> PAGEREF _Toc29039164 \h </w:instrText>
+              <w:instrText xml:space="preserve"> PAGEREF _Toc29041028 \h </w:instrText>
             </w:r>
             <w:r>
               <w:rPr>
@@ -857,7 +857,7 @@
               <w:lang w:eastAsia="en-IN"/>
             </w:rPr>
           </w:pPr>
-          <w:hyperlink w:anchor="_Toc29039165" w:history="1">
+          <w:hyperlink w:anchor="_Toc29041029" w:history="1">
             <w:r>
               <w:rPr>
                 <w:rStyle w:val="Hyperlink"/>
@@ -886,7 +886,7 @@
                 <w:noProof/>
                 <w:webHidden/>
               </w:rPr>
-              <w:instrText xml:space="preserve"> PAGEREF _Toc29039165 \h </w:instrText>
+              <w:instrText xml:space="preserve"> PAGEREF _Toc29041029 \h </w:instrText>
             </w:r>
             <w:r>
               <w:rPr>
@@ -929,27 +929,83 @@
               <w:lang w:eastAsia="en-IN"/>
             </w:rPr>
           </w:pPr>
-          <w:hyperlink w:anchor="_Toc29039166" w:history="1">
+          <w:hyperlink w:anchor="_Toc29041030" w:history="1">
             <w:r>
               <w:rPr>
                 <w:rStyle w:val="Hyperlink"/>
                 <w:noProof/>
               </w:rPr>
-              <w:t>Outp</w:t>
-            </w:r>
+              <w:t>Output</w:t>
+            </w:r>
+            <w:r>
+              <w:rPr>
+                <w:noProof/>
+                <w:webHidden/>
+              </w:rPr>
+              <w:tab/>
+            </w:r>
+            <w:r>
+              <w:rPr>
+                <w:noProof/>
+                <w:webHidden/>
+              </w:rPr>
+              <w:fldChar w:fldCharType="begin"/>
+            </w:r>
+            <w:r>
+              <w:rPr>
+                <w:noProof/>
+                <w:webHidden/>
+              </w:rPr>
+              <w:instrText xml:space="preserve"> PAGEREF _Toc29041030 \h </w:instrText>
+            </w:r>
+            <w:r>
+              <w:rPr>
+                <w:noProof/>
+                <w:webHidden/>
+              </w:rPr>
+            </w:r>
+            <w:r>
+              <w:rPr>
+                <w:noProof/>
+                <w:webHidden/>
+              </w:rPr>
+              <w:fldChar w:fldCharType="separate"/>
+            </w:r>
+            <w:r>
+              <w:rPr>
+                <w:noProof/>
+                <w:webHidden/>
+              </w:rPr>
+              <w:t>3</w:t>
+            </w:r>
+            <w:r>
+              <w:rPr>
+                <w:noProof/>
+                <w:webHidden/>
+              </w:rPr>
+              <w:fldChar w:fldCharType="end"/>
+            </w:r>
+          </w:hyperlink>
+        </w:p>
+        <w:p>
+          <w:pPr>
+            <w:pStyle w:val="TOC1"/>
+            <w:tabs>
+              <w:tab w:val="right" w:leader="dot" w:pos="9016"/>
+            </w:tabs>
+            <w:rPr>
+              <w:rFonts w:eastAsiaTheme="minorEastAsia"/>
+              <w:noProof/>
+              <w:lang w:eastAsia="en-IN"/>
+            </w:rPr>
+          </w:pPr>
+          <w:hyperlink w:anchor="_Toc29041031" w:history="1">
             <w:r>
               <w:rPr>
                 <w:rStyle w:val="Hyperlink"/>
                 <w:noProof/>
               </w:rPr>
-              <w:t>u</w:t>
-            </w:r>
-            <w:r>
-              <w:rPr>
-                <w:rStyle w:val="Hyperlink"/>
-                <w:noProof/>
-              </w:rPr>
-              <w:t>t</w:t>
+              <w:t>Enhancement</w:t>
             </w:r>
             <w:r>
               <w:rPr>
@@ -970,7 +1026,7 @@
                 <w:noProof/>
                 <w:webHidden/>
               </w:rPr>
-              <w:instrText xml:space="preserve"> PAGEREF _Toc29039166 \h </w:instrText>
+              <w:instrText xml:space="preserve"> PAGEREF _Toc29041031 \h </w:instrText>
             </w:r>
             <w:r>
               <w:rPr>
@@ -1025,6 +1081,8 @@
         </w:rPr>
         <w:br w:type="page"/>
       </w:r>
+      <w:bookmarkStart w:id="1" w:name="_GoBack"/>
+      <w:bookmarkEnd w:id="1"/>
     </w:p>
     <w:p>
       <w:pPr>
@@ -1033,7 +1091,7 @@
           <w:rFonts w:eastAsia="Times New Roman"/>
         </w:rPr>
       </w:pPr>
-      <w:bookmarkStart w:id="1" w:name="_Toc29039154"/>
+      <w:bookmarkStart w:id="2" w:name="_Toc29041018"/>
       <w:r>
         <w:rPr>
           <w:rFonts w:eastAsia="Times New Roman"/>
@@ -1042,7 +1100,7 @@
         <w:t>Prerequisites</w:t>
       </w:r>
       <w:bookmarkEnd w:id="0"/>
-      <w:bookmarkEnd w:id="1"/>
+      <w:bookmarkEnd w:id="2"/>
     </w:p>
     <w:p>
       <w:pPr>
@@ -1075,14 +1133,14 @@
           <w:rFonts w:eastAsia="Times New Roman"/>
         </w:rPr>
       </w:pPr>
-      <w:bookmarkStart w:id="2" w:name="_Toc29039155"/>
+      <w:bookmarkStart w:id="3" w:name="_Toc29041019"/>
       <w:r>
         <w:rPr>
           <w:rFonts w:eastAsia="Times New Roman"/>
         </w:rPr>
         <w:t>Build Solution</w:t>
       </w:r>
-      <w:bookmarkEnd w:id="2"/>
+      <w:bookmarkEnd w:id="3"/>
     </w:p>
     <w:p>
       <w:pPr>
@@ -1227,11 +1285,11 @@
       <w:pPr>
         <w:pStyle w:val="Heading1"/>
       </w:pPr>
-      <w:bookmarkStart w:id="3" w:name="_Toc29039156"/>
+      <w:bookmarkStart w:id="4" w:name="_Toc29041020"/>
       <w:r>
         <w:t>Implementation</w:t>
       </w:r>
-      <w:bookmarkEnd w:id="3"/>
+      <w:bookmarkEnd w:id="4"/>
     </w:p>
     <w:p>
       <w:pPr>
@@ -1241,7 +1299,7 @@
           <w:bCs/>
         </w:rPr>
       </w:pPr>
-      <w:bookmarkStart w:id="4" w:name="_Toc29039157"/>
+      <w:bookmarkStart w:id="5" w:name="_Toc29041021"/>
       <w:r>
         <w:rPr>
           <w:b/>
@@ -1249,7 +1307,7 @@
         </w:rPr>
         <w:t>Google Map API</w:t>
       </w:r>
-      <w:bookmarkEnd w:id="4"/>
+      <w:bookmarkEnd w:id="5"/>
     </w:p>
     <w:p>
       <w:pPr>
@@ -1300,7 +1358,7 @@
           <w:bCs/>
         </w:rPr>
       </w:pPr>
-      <w:bookmarkStart w:id="5" w:name="_Toc29039158"/>
+      <w:bookmarkStart w:id="6" w:name="_Toc29041022"/>
       <w:r>
         <w:rPr>
           <w:b/>
@@ -1308,7 +1366,7 @@
         </w:rPr>
         <w:t>Log4Net</w:t>
       </w:r>
-      <w:bookmarkEnd w:id="5"/>
+      <w:bookmarkEnd w:id="6"/>
     </w:p>
     <w:p>
       <w:pPr>
@@ -1330,7 +1388,7 @@
           <w:bCs/>
         </w:rPr>
       </w:pPr>
-      <w:bookmarkStart w:id="6" w:name="_Toc29039159"/>
+      <w:bookmarkStart w:id="7" w:name="_Toc29041023"/>
       <w:r>
         <w:rPr>
           <w:b/>
@@ -1339,7 +1397,7 @@
         <w:lastRenderedPageBreak/>
         <w:t>Cache</w:t>
       </w:r>
-      <w:bookmarkEnd w:id="6"/>
+      <w:bookmarkEnd w:id="7"/>
     </w:p>
     <w:p>
       <w:pPr>
@@ -1386,7 +1444,7 @@
           <w:bCs/>
         </w:rPr>
       </w:pPr>
-      <w:bookmarkStart w:id="7" w:name="_Toc29039160"/>
+      <w:bookmarkStart w:id="8" w:name="_Toc29041024"/>
       <w:r>
         <w:rPr>
           <w:b/>
@@ -1394,7 +1452,7 @@
         </w:rPr>
         <w:t>Constants</w:t>
       </w:r>
-      <w:bookmarkEnd w:id="7"/>
+      <w:bookmarkEnd w:id="8"/>
     </w:p>
     <w:p>
       <w:pPr>
@@ -1449,7 +1507,7 @@
           <w:bCs/>
         </w:rPr>
       </w:pPr>
-      <w:bookmarkStart w:id="8" w:name="_Toc29039161"/>
+      <w:bookmarkStart w:id="9" w:name="_Toc29041025"/>
       <w:r>
         <w:rPr>
           <w:b/>
@@ -1457,7 +1515,7 @@
         </w:rPr>
         <w:t>Unit Test</w:t>
       </w:r>
-      <w:bookmarkEnd w:id="8"/>
+      <w:bookmarkEnd w:id="9"/>
     </w:p>
     <w:p>
       <w:pPr>
@@ -1498,7 +1556,7 @@
           <w:bCs/>
         </w:rPr>
       </w:pPr>
-      <w:bookmarkStart w:id="9" w:name="_Toc29039162"/>
+      <w:bookmarkStart w:id="10" w:name="_Toc29041026"/>
       <w:r>
         <w:rPr>
           <w:b/>
@@ -1506,7 +1564,7 @@
         </w:rPr>
         <w:t>Web API</w:t>
       </w:r>
-      <w:bookmarkEnd w:id="9"/>
+      <w:bookmarkEnd w:id="10"/>
     </w:p>
     <w:p>
       <w:pPr>
@@ -1582,7 +1640,7 @@
           <w:bCs/>
         </w:rPr>
       </w:pPr>
-      <w:bookmarkStart w:id="10" w:name="_Toc29039163"/>
+      <w:bookmarkStart w:id="11" w:name="_Toc29041027"/>
       <w:r>
         <w:rPr>
           <w:b/>
@@ -1590,7 +1648,7 @@
         </w:rPr>
         <w:t>MVVM</w:t>
       </w:r>
-      <w:bookmarkEnd w:id="10"/>
+      <w:bookmarkEnd w:id="11"/>
     </w:p>
     <w:p>
       <w:pPr>
@@ -1618,7 +1676,7 @@
           <w:bCs/>
         </w:rPr>
       </w:pPr>
-      <w:bookmarkStart w:id="11" w:name="_Toc29039164"/>
+      <w:bookmarkStart w:id="12" w:name="_Toc29041028"/>
       <w:r>
         <w:rPr>
           <w:b/>
@@ -1626,7 +1684,7 @@
         </w:rPr>
         <w:t>Responsive Design</w:t>
       </w:r>
-      <w:bookmarkEnd w:id="11"/>
+      <w:bookmarkEnd w:id="12"/>
     </w:p>
     <w:p>
       <w:pPr>
@@ -1660,7 +1718,7 @@
           <w:bCs/>
         </w:rPr>
       </w:pPr>
-      <w:bookmarkStart w:id="12" w:name="_Toc29039165"/>
+      <w:bookmarkStart w:id="13" w:name="_Toc29041029"/>
       <w:r>
         <w:rPr>
           <w:b/>
@@ -1668,7 +1726,7 @@
         </w:rPr>
         <w:t>Validations</w:t>
       </w:r>
-      <w:bookmarkEnd w:id="12"/>
+      <w:bookmarkEnd w:id="13"/>
     </w:p>
     <w:p>
       <w:pPr>
@@ -1695,11 +1753,11 @@
       <w:pPr>
         <w:pStyle w:val="Heading1"/>
       </w:pPr>
-      <w:bookmarkStart w:id="13" w:name="_Toc29039166"/>
+      <w:bookmarkStart w:id="14" w:name="_Toc29041030"/>
       <w:r>
         <w:t>Output</w:t>
       </w:r>
-      <w:bookmarkEnd w:id="13"/>
+      <w:bookmarkEnd w:id="14"/>
     </w:p>
     <w:p>
       <w:pPr>
@@ -1756,19 +1814,54 @@
         </w:drawing>
       </w:r>
     </w:p>
-    <w:p/>
     <w:p>
       <w:pPr>
         <w:pStyle w:val="ListParagraph"/>
         <w:ind w:left="1080"/>
       </w:pPr>
-      <w:bookmarkStart w:id="14" w:name="_GoBack"/>
-      <w:bookmarkEnd w:id="14"/>
+    </w:p>
+    <w:p>
+      <w:pPr>
+        <w:pStyle w:val="Heading1"/>
+      </w:pPr>
+      <w:bookmarkStart w:id="15" w:name="_Toc29041031"/>
+      <w:r>
+        <w:t>Enhancement</w:t>
+      </w:r>
+      <w:bookmarkEnd w:id="15"/>
+    </w:p>
+    <w:p>
+      <w:pPr>
+        <w:pStyle w:val="ListParagraph"/>
+        <w:numPr>
+          <w:ilvl w:val="0"/>
+          <w:numId w:val="13"/>
+        </w:numPr>
+      </w:pPr>
+      <w:r>
+        <w:t xml:space="preserve">Dependency Injection can be </w:t>
+      </w:r>
+      <w:proofErr w:type="gramStart"/>
+      <w:r>
+        <w:t>implement</w:t>
+      </w:r>
+      <w:proofErr w:type="gramEnd"/>
+      <w:r>
+        <w:t xml:space="preserve"> </w:t>
+      </w:r>
+      <w:r>
+        <w:t>which is not implemented yet</w:t>
+      </w:r>
+    </w:p>
+    <w:p>
+      <w:pPr>
+        <w:pStyle w:val="ListParagraph"/>
+        <w:ind w:left="1080"/>
+      </w:pPr>
     </w:p>
     <w:p/>
     <w:p>
       <w:r>
-        <w:lastRenderedPageBreak/>
         <w:t>Note:</w:t>
       </w:r>
       <w:r>
@@ -2238,7 +2331,7 @@
   <w:abstractNum w:abstractNumId="4" w15:restartNumberingAfterBreak="0">
     <w:nsid w:val="456745DE"/>
     <w:multiLevelType w:val="hybridMultilevel"/>
-    <w:tmpl w:val="0E8431CA"/>
+    <w:tmpl w:val="110C4158"/>
     <w:lvl w:ilvl="0" w:tplc="40090001">
       <w:start w:val="1"/>
       <w:numFmt w:val="bullet"/>
@@ -4183,7 +4276,7 @@
 </file>
 
 <file path=customXml/itemProps1.xml><?xml version="1.0" encoding="utf-8"?>
-<ds:datastoreItem xmlns:ds="http://schemas.openxmlformats.org/officeDocument/2006/customXml" ds:itemID="{5AE5CC9D-9753-4AC4-9748-C91C2C4EF953}">
+<ds:datastoreItem xmlns:ds="http://schemas.openxmlformats.org/officeDocument/2006/customXml" ds:itemID="{63B63642-90E7-465D-ADE3-5090359EF3A4}">
   <ds:schemaRefs>
     <ds:schemaRef ds:uri="http://schemas.openxmlformats.org/officeDocument/2006/bibliography"/>
   </ds:schemaRefs>

</xml_diff>